<commit_message>
adrescheck voor DAO, data-import voor database klaargezet
</commit_message>
<xml_diff>
--- a/src/main/resources/Sprint2/20211214 Interface.docx
+++ b/src/main/resources/Sprint2/20211214 Interface.docx
@@ -145,16 +145,13 @@
       </w:r>
       <w:proofErr w:type="spellEnd"/>
       <w:r>
-        <w:t xml:space="preserve"> reageert met activeren </w:t>
-      </w:r>
-      <w:proofErr w:type="spellStart"/>
-      <w:r>
-        <w:t>href</w:t>
-      </w:r>
-      <w:proofErr w:type="spellEnd"/>
-      <w:r>
-        <w:t xml:space="preserve"> naar dashboard</w:t>
-      </w:r>
+        <w:t xml:space="preserve"> reageert met </w:t>
+      </w:r>
+      <w:r>
+        <w:t>zichtbaar maken dashboard en laat loginpagina verdwijnen</w:t>
+      </w:r>
+      <w:bookmarkStart w:id="0" w:name="_GoBack"/>
+      <w:bookmarkEnd w:id="0"/>
     </w:p>
     <w:p>
       <w:r>
@@ -395,13 +392,7 @@
         <w:t xml:space="preserve"> naar transactiepagina</w:t>
       </w:r>
       <w:r>
-        <w:t xml:space="preserve"> op basis van Access Token </w:t>
-      </w:r>
-      <w:r>
-        <w:t xml:space="preserve">en gekozen cryptomunt </w:t>
-      </w:r>
-      <w:r>
-        <w:t>voor</w:t>
+        <w:t xml:space="preserve"> op basis van Access Token en gekozen cryptomunt voor</w:t>
       </w:r>
       <w:r>
         <w:t>:</w:t>
@@ -575,8 +566,6 @@
       <w:r>
         <w:t>bankfee</w:t>
       </w:r>
-      <w:bookmarkStart w:id="0" w:name="_GoBack"/>
-      <w:bookmarkEnd w:id="0"/>
       <w:proofErr w:type="spellEnd"/>
       <w:r>
         <w:br w:type="page"/>

</xml_diff>

<commit_message>
Interfacedoc aangepast, opmaak over browsers gelijkgetrokken, KlantDAOtesten compleet
</commit_message>
<xml_diff>
--- a/src/main/resources/Sprint2/20211214 Interface.docx
+++ b/src/main/resources/Sprint2/20211214 Interface.docx
@@ -28,6 +28,9 @@
           <w:numId w:val="1"/>
         </w:numPr>
       </w:pPr>
+      <w:r>
+        <w:t>Post-</w:t>
+      </w:r>
       <w:proofErr w:type="spellStart"/>
       <w:r>
         <w:t>Request</w:t>
@@ -150,8 +153,6 @@
       <w:r>
         <w:t>zichtbaar maken dashboard en laat loginpagina verdwijnen</w:t>
       </w:r>
-      <w:bookmarkStart w:id="0" w:name="_GoBack"/>
-      <w:bookmarkEnd w:id="0"/>
     </w:p>
     <w:p>
       <w:r>
@@ -215,7 +216,24 @@
       </w:r>
       <w:proofErr w:type="spellEnd"/>
       <w:r>
-        <w:t xml:space="preserve"> op basis van Access Token voor:</w:t>
+        <w:t>(s)</w:t>
+      </w:r>
+      <w:r>
+        <w:t xml:space="preserve"> op basis van Access Token</w:t>
+      </w:r>
+      <w:r>
+        <w:t xml:space="preserve">/gebruikersnaam in </w:t>
+      </w:r>
+      <w:proofErr w:type="spellStart"/>
+      <w:r>
+        <w:t>local</w:t>
+      </w:r>
+      <w:proofErr w:type="spellEnd"/>
+      <w:r>
+        <w:t xml:space="preserve"> storage</w:t>
+      </w:r>
+      <w:r>
+        <w:t xml:space="preserve"> voor:</w:t>
       </w:r>
     </w:p>
     <w:p>
@@ -284,6 +302,30 @@
       <w:pPr>
         <w:pStyle w:val="Lijstalinea"/>
         <w:numPr>
+          <w:ilvl w:val="1"/>
+          <w:numId w:val="1"/>
+        </w:numPr>
+      </w:pPr>
+      <w:r>
+        <w:t>Eventueel meest recente transacties</w:t>
+      </w:r>
+    </w:p>
+    <w:p>
+      <w:pPr>
+        <w:pStyle w:val="Lijstalinea"/>
+        <w:numPr>
+          <w:ilvl w:val="1"/>
+          <w:numId w:val="1"/>
+        </w:numPr>
+      </w:pPr>
+      <w:r>
+        <w:t>Eventueel uitstaande triggers</w:t>
+      </w:r>
+    </w:p>
+    <w:p>
+      <w:pPr>
+        <w:pStyle w:val="Lijstalinea"/>
+        <w:numPr>
           <w:ilvl w:val="0"/>
           <w:numId w:val="1"/>
         </w:numPr>
@@ -340,6 +382,29 @@
     <w:p>
       <w:pPr>
         <w:pStyle w:val="Lijstalinea"/>
+        <w:ind w:left="1440"/>
+      </w:pPr>
+    </w:p>
+    <w:p>
+      <w:pPr>
+        <w:pStyle w:val="Lijstalinea"/>
+        <w:ind w:left="1440"/>
+      </w:pPr>
+      <w:r>
+        <w:t xml:space="preserve">Indien </w:t>
+      </w:r>
+      <w:proofErr w:type="spellStart"/>
+      <w:r>
+        <w:t>refresh</w:t>
+      </w:r>
+      <w:proofErr w:type="spellEnd"/>
+      <w:r>
+        <w:t xml:space="preserve"> nog geldig:</w:t>
+      </w:r>
+    </w:p>
+    <w:p>
+      <w:pPr>
+        <w:pStyle w:val="Lijstalinea"/>
         <w:numPr>
           <w:ilvl w:val="1"/>
           <w:numId w:val="1"/>
@@ -372,13 +437,73 @@
     <w:p>
       <w:pPr>
         <w:pStyle w:val="Lijstalinea"/>
+        <w:ind w:left="1440"/>
+      </w:pPr>
+    </w:p>
+    <w:p>
+      <w:pPr>
+        <w:pStyle w:val="Lijstalinea"/>
+        <w:ind w:left="1440"/>
+      </w:pPr>
+      <w:r>
+        <w:t xml:space="preserve">Indien </w:t>
+      </w:r>
+      <w:proofErr w:type="spellStart"/>
+      <w:r>
+        <w:t>refresh</w:t>
+      </w:r>
+      <w:proofErr w:type="spellEnd"/>
+      <w:r>
+        <w:t xml:space="preserve"> ongeldig:</w:t>
+      </w:r>
+    </w:p>
+    <w:p>
+      <w:pPr>
+        <w:pStyle w:val="Lijstalinea"/>
+        <w:numPr>
+          <w:ilvl w:val="1"/>
+          <w:numId w:val="1"/>
+        </w:numPr>
+      </w:pPr>
+      <w:r>
+        <w:t xml:space="preserve">Uitloggen als </w:t>
+      </w:r>
+      <w:proofErr w:type="spellStart"/>
+      <w:r>
+        <w:t>refresh</w:t>
+      </w:r>
+      <w:proofErr w:type="spellEnd"/>
+      <w:r>
+        <w:t xml:space="preserve"> niet meer geldig is: </w:t>
+      </w:r>
+      <w:proofErr w:type="spellStart"/>
+      <w:r>
+        <w:t>local</w:t>
+      </w:r>
+      <w:proofErr w:type="spellEnd"/>
+      <w:r>
+        <w:t xml:space="preserve"> storage legen(?)</w:t>
+      </w:r>
+    </w:p>
+    <w:p>
+      <w:pPr>
+        <w:pStyle w:val="Lijstalinea"/>
+        <w:ind w:left="1440"/>
+      </w:pPr>
+    </w:p>
+    <w:p>
+      <w:pPr>
+        <w:pStyle w:val="Lijstalinea"/>
         <w:numPr>
           <w:ilvl w:val="0"/>
           <w:numId w:val="1"/>
         </w:numPr>
       </w:pPr>
       <w:r>
-        <w:t>Post?-</w:t>
+        <w:t>Post</w:t>
+      </w:r>
+      <w:r>
+        <w:t>-</w:t>
       </w:r>
       <w:proofErr w:type="spellStart"/>
       <w:r>
@@ -389,10 +514,24 @@
       </w:r>
       <w:proofErr w:type="spellEnd"/>
       <w:r>
-        <w:t xml:space="preserve"> naar transactiepagina</w:t>
-      </w:r>
-      <w:r>
-        <w:t xml:space="preserve"> op basis van Access Token en gekozen cryptomunt voor</w:t>
+        <w:t xml:space="preserve"> </w:t>
+      </w:r>
+      <w:r>
+        <w:t>op basis van Access Token</w:t>
+      </w:r>
+      <w:r>
+        <w:t xml:space="preserve">/gebruikersnaam in </w:t>
+      </w:r>
+      <w:proofErr w:type="spellStart"/>
+      <w:r>
+        <w:t>local</w:t>
+      </w:r>
+      <w:proofErr w:type="spellEnd"/>
+      <w:r>
+        <w:t xml:space="preserve"> storage</w:t>
+      </w:r>
+      <w:r>
+        <w:t xml:space="preserve"> en gekozen cryptomunt voor</w:t>
       </w:r>
       <w:r>
         <w:t>:</w:t>
@@ -412,15 +551,13 @@
       </w:r>
       <w:proofErr w:type="spellEnd"/>
       <w:r>
-        <w:t xml:space="preserve"> reageert met activeren </w:t>
-      </w:r>
-      <w:proofErr w:type="spellStart"/>
-      <w:r>
-        <w:t>href</w:t>
-      </w:r>
-      <w:proofErr w:type="spellEnd"/>
-      <w:r>
-        <w:t xml:space="preserve"> naar </w:t>
+        <w:t xml:space="preserve"> </w:t>
+      </w:r>
+      <w:r>
+        <w:t>reageert met activeren html-element</w:t>
+      </w:r>
+      <w:r>
+        <w:t xml:space="preserve"> </w:t>
       </w:r>
       <w:r>
         <w:t>transactiepagina voor de betreffende cryptomunt</w:t>
@@ -457,6 +594,7 @@
         <w:rPr>
           <w:b/>
         </w:rPr>
+        <w:lastRenderedPageBreak/>
         <w:t>/transaction</w:t>
       </w:r>
     </w:p>
@@ -477,7 +615,21 @@
       </w:r>
       <w:proofErr w:type="spellEnd"/>
       <w:r>
-        <w:t xml:space="preserve"> op basis van Access Token </w:t>
+        <w:t xml:space="preserve"> op basis van Access Token</w:t>
+      </w:r>
+      <w:r>
+        <w:t xml:space="preserve">/gebruikersnaam in </w:t>
+      </w:r>
+      <w:proofErr w:type="spellStart"/>
+      <w:r>
+        <w:t>local</w:t>
+      </w:r>
+      <w:proofErr w:type="spellEnd"/>
+      <w:r>
+        <w:t xml:space="preserve"> storage</w:t>
+      </w:r>
+      <w:r>
+        <w:t xml:space="preserve"> </w:t>
       </w:r>
       <w:r>
         <w:t xml:space="preserve">en gekozen cryptomunt </w:t>
@@ -564,9 +716,248 @@
       </w:pPr>
       <w:proofErr w:type="spellStart"/>
       <w:r>
-        <w:t>bankfee</w:t>
-      </w:r>
-      <w:proofErr w:type="spellEnd"/>
+        <w:t>B</w:t>
+      </w:r>
+      <w:r>
+        <w:t>ankfee</w:t>
+      </w:r>
+      <w:proofErr w:type="spellEnd"/>
+    </w:p>
+    <w:p/>
+    <w:p>
+      <w:pPr>
+        <w:pStyle w:val="Lijstalinea"/>
+        <w:numPr>
+          <w:ilvl w:val="0"/>
+          <w:numId w:val="1"/>
+        </w:numPr>
+      </w:pPr>
+      <w:r>
+        <w:t>Bij elke han</w:t>
+      </w:r>
+      <w:r>
+        <w:t>deling moet gecontroleerd worden of Access Token nog geldig is.</w:t>
+      </w:r>
+    </w:p>
+    <w:p>
+      <w:pPr>
+        <w:pStyle w:val="Lijstalinea"/>
+      </w:pPr>
+    </w:p>
+    <w:p>
+      <w:pPr>
+        <w:pStyle w:val="Lijstalinea"/>
+        <w:numPr>
+          <w:ilvl w:val="0"/>
+          <w:numId w:val="1"/>
+        </w:numPr>
+      </w:pPr>
+      <w:r>
+        <w:t>Post-</w:t>
+      </w:r>
+      <w:proofErr w:type="spellStart"/>
+      <w:r>
+        <w:t>request</w:t>
+      </w:r>
+      <w:proofErr w:type="spellEnd"/>
+      <w:r>
+        <w:t xml:space="preserve"> op basis van gekozen cryptomunt</w:t>
+      </w:r>
+      <w:r>
+        <w:t>, hoeveelheid, bod of vraagprijs, koper of verkoper</w:t>
+      </w:r>
+    </w:p>
+    <w:p>
+      <w:pPr>
+        <w:pStyle w:val="Lijstalinea"/>
+      </w:pPr>
+    </w:p>
+    <w:p>
+      <w:pPr>
+        <w:pStyle w:val="Lijstalinea"/>
+        <w:numPr>
+          <w:ilvl w:val="1"/>
+          <w:numId w:val="1"/>
+        </w:numPr>
+      </w:pPr>
+      <w:r>
+        <w:t>Backend controleert of transactie doorgang kan vinden, dan wel of trigger mogelijk is qua saldo of portefeuille</w:t>
+      </w:r>
+    </w:p>
+    <w:p>
+      <w:pPr>
+        <w:pStyle w:val="Lijstalinea"/>
+        <w:ind w:left="1440"/>
+      </w:pPr>
+    </w:p>
+    <w:p>
+      <w:pPr>
+        <w:pStyle w:val="Lijstalinea"/>
+        <w:ind w:left="1440"/>
+        <w:rPr>
+          <w:i/>
+        </w:rPr>
+      </w:pPr>
+      <w:r>
+        <w:rPr>
+          <w:i/>
+        </w:rPr>
+        <w:t>Indien toegestaan:</w:t>
+      </w:r>
+    </w:p>
+    <w:p>
+      <w:pPr>
+        <w:pStyle w:val="Lijstalinea"/>
+        <w:numPr>
+          <w:ilvl w:val="1"/>
+          <w:numId w:val="1"/>
+        </w:numPr>
+      </w:pPr>
+      <w:r>
+        <w:t xml:space="preserve">Overzicht verzoek in </w:t>
+      </w:r>
+      <w:proofErr w:type="spellStart"/>
+      <w:r>
+        <w:t>modal</w:t>
+      </w:r>
+      <w:proofErr w:type="spellEnd"/>
+    </w:p>
+    <w:p>
+      <w:pPr>
+        <w:pStyle w:val="Lijstalinea"/>
+        <w:numPr>
+          <w:ilvl w:val="1"/>
+          <w:numId w:val="1"/>
+        </w:numPr>
+      </w:pPr>
+      <w:r>
+        <w:t>Weet je het zeker?</w:t>
+      </w:r>
+    </w:p>
+    <w:p>
+      <w:pPr>
+        <w:pStyle w:val="Lijstalinea"/>
+        <w:ind w:left="2160"/>
+        <w:rPr>
+          <w:i/>
+        </w:rPr>
+      </w:pPr>
+      <w:r>
+        <w:rPr>
+          <w:i/>
+        </w:rPr>
+        <w:t>Indien bevestigd:</w:t>
+      </w:r>
+    </w:p>
+    <w:p>
+      <w:pPr>
+        <w:pStyle w:val="Lijstalinea"/>
+        <w:numPr>
+          <w:ilvl w:val="2"/>
+          <w:numId w:val="1"/>
+        </w:numPr>
+      </w:pPr>
+      <w:r>
+        <w:t>Terug naar dashboard</w:t>
+      </w:r>
+    </w:p>
+    <w:p>
+      <w:pPr>
+        <w:pStyle w:val="Lijstalinea"/>
+        <w:numPr>
+          <w:ilvl w:val="2"/>
+          <w:numId w:val="1"/>
+        </w:numPr>
+      </w:pPr>
+      <w:proofErr w:type="spellStart"/>
+      <w:r>
+        <w:t>Request</w:t>
+      </w:r>
+      <w:proofErr w:type="spellEnd"/>
+      <w:r>
+        <w:t xml:space="preserve"> zoals boven weergegeven</w:t>
+      </w:r>
+    </w:p>
+    <w:p>
+      <w:pPr>
+        <w:pStyle w:val="Lijstalinea"/>
+        <w:ind w:left="2160"/>
+        <w:rPr>
+          <w:i/>
+        </w:rPr>
+      </w:pPr>
+      <w:r>
+        <w:rPr>
+          <w:i/>
+        </w:rPr>
+        <w:t>Indien geannuleerd:</w:t>
+      </w:r>
+    </w:p>
+    <w:p>
+      <w:pPr>
+        <w:pStyle w:val="Lijstalinea"/>
+        <w:numPr>
+          <w:ilvl w:val="2"/>
+          <w:numId w:val="1"/>
+        </w:numPr>
+      </w:pPr>
+      <w:r>
+        <w:t>Terug naar transactie</w:t>
+      </w:r>
+    </w:p>
+    <w:p>
+      <w:pPr>
+        <w:ind w:left="1416"/>
+        <w:rPr>
+          <w:i/>
+        </w:rPr>
+      </w:pPr>
+      <w:r>
+        <w:rPr>
+          <w:i/>
+        </w:rPr>
+        <w:t>Indien niet toegestaan:</w:t>
+      </w:r>
+    </w:p>
+    <w:p>
+      <w:pPr>
+        <w:pStyle w:val="Lijstalinea"/>
+        <w:numPr>
+          <w:ilvl w:val="1"/>
+          <w:numId w:val="1"/>
+        </w:numPr>
+      </w:pPr>
+      <w:r>
+        <w:t xml:space="preserve">Mededeling weergeven in </w:t>
+      </w:r>
+      <w:proofErr w:type="spellStart"/>
+      <w:r>
+        <w:t>modal</w:t>
+      </w:r>
+      <w:proofErr w:type="spellEnd"/>
+    </w:p>
+    <w:p>
+      <w:pPr>
+        <w:pStyle w:val="Lijstalinea"/>
+        <w:numPr>
+          <w:ilvl w:val="1"/>
+          <w:numId w:val="1"/>
+        </w:numPr>
+      </w:pPr>
+      <w:r>
+        <w:t>Terug naar transactie</w:t>
+      </w:r>
+      <w:bookmarkStart w:id="0" w:name="_GoBack"/>
+      <w:bookmarkEnd w:id="0"/>
+    </w:p>
+    <w:p>
+      <w:pPr>
+        <w:pStyle w:val="Lijstalinea"/>
+        <w:numPr>
+          <w:ilvl w:val="1"/>
+          <w:numId w:val="1"/>
+        </w:numPr>
+      </w:pPr>
       <w:r>
         <w:br w:type="page"/>
       </w:r>
@@ -649,7 +1040,7 @@
         <w:rFonts w:ascii="Courier New" w:hAnsi="Courier New" w:cs="Courier New" w:hint="default"/>
       </w:rPr>
     </w:lvl>
-    <w:lvl w:ilvl="2" w:tplc="04130005" w:tentative="1">
+    <w:lvl w:ilvl="2" w:tplc="04130005">
       <w:start w:val="1"/>
       <w:numFmt w:val="bullet"/>
       <w:lvlText w:val=""/>
@@ -661,7 +1052,7 @@
         <w:rFonts w:ascii="Wingdings" w:hAnsi="Wingdings" w:hint="default"/>
       </w:rPr>
     </w:lvl>
-    <w:lvl w:ilvl="3" w:tplc="04130001" w:tentative="1">
+    <w:lvl w:ilvl="3" w:tplc="04130001">
       <w:start w:val="1"/>
       <w:numFmt w:val="bullet"/>
       <w:lvlText w:val=""/>

</xml_diff>